<commit_message>
:city_sunrise: Completed K-d Tree from Lab. Added files from Hashsets , updated homework definition "Star Map" (task 3 from kd-trees,interval tress homewrok)
</commit_message>
<xml_diff>
--- a/Files/09. Data-Structures-Kd-Trees-Interval-Trees-Exercise.docx
+++ b/Files/09. Data-Structures-Kd-Trees-Interval-Trees-Exercise.docx
@@ -328,7 +328,19 @@
           <w:rPr>
             <w:rStyle w:val="Hyperlink"/>
           </w:rPr>
-          <w:t>here</w:t>
+          <w:t>h</w:t>
+        </w:r>
+        <w:r>
+          <w:rPr>
+            <w:rStyle w:val="Hyperlink"/>
+          </w:rPr>
+          <w:t>e</w:t>
+        </w:r>
+        <w:r>
+          <w:rPr>
+            <w:rStyle w:val="Hyperlink"/>
+          </w:rPr>
+          <w:t>re</w:t>
         </w:r>
       </w:hyperlink>
       <w:r>
@@ -606,7 +618,23 @@
             <w:b/>
             <w:noProof/>
           </w:rPr>
-          <w:t>insertion sort</w:t>
+          <w:t>inserti</w:t>
+        </w:r>
+        <w:r>
+          <w:rPr>
+            <w:rStyle w:val="Hyperlink"/>
+            <w:b/>
+            <w:noProof/>
+          </w:rPr>
+          <w:t>o</w:t>
+        </w:r>
+        <w:r>
+          <w:rPr>
+            <w:rStyle w:val="Hyperlink"/>
+            <w:b/>
+            <w:noProof/>
+          </w:rPr>
+          <w:t>n sort</w:t>
         </w:r>
       </w:hyperlink>
       <w:r>
@@ -1882,13 +1910,7 @@
           <w:rPr>
             <w:rStyle w:val="Hyperlink"/>
           </w:rPr>
-          <w:t>lab doc</w:t>
-        </w:r>
-        <w:r>
-          <w:rPr>
-            <w:rStyle w:val="Hyperlink"/>
-          </w:rPr>
-          <w:t>u</w:t>
+          <w:t>lab docu</w:t>
         </w:r>
         <w:r>
           <w:rPr>
@@ -1935,8 +1957,6 @@
       <w:r>
         <w:t>Mass Effect Galaxy Map</w:t>
       </w:r>
-      <w:bookmarkStart w:id="0" w:name="_GoBack"/>
-      <w:bookmarkEnd w:id="0"/>
     </w:p>
     <w:p>
       <w:r>
@@ -2041,7 +2061,13 @@
         <w:rPr>
           <w:b/>
         </w:rPr>
-        <w:t>red circle</w:t>
+        <w:t>rectangle</w:t>
+      </w:r>
+      <w:r>
+        <w:rPr>
+          <w:b/>
+        </w:rPr>
+        <w:t>s</w:t>
       </w:r>
       <w:r>
         <w:t xml:space="preserve"> in the visualization below)</w:t>
@@ -2073,7 +2099,13 @@
       </w:pPr>
       <w:r>
         <w:lastRenderedPageBreak/>
-        <w:t xml:space="preserve">On the first line you will </w:t>
+        <w:t>On the first line</w:t>
+      </w:r>
+      <w:r>
+        <w:t>,</w:t>
+      </w:r>
+      <w:r>
+        <w:t xml:space="preserve"> you will </w:t>
       </w:r>
       <w:r>
         <w:rPr>
@@ -2111,9 +2143,6 @@
           <w:b/>
         </w:rPr>
         <w:t>number of star clusters</w:t>
-      </w:r>
-      <w:r>
-        <w:t>.</w:t>
       </w:r>
     </w:p>
     <w:p>
@@ -2125,37 +2154,62 @@
         </w:numPr>
       </w:pPr>
       <w:r>
-        <w:t xml:space="preserve">On the next </w:t>
-      </w:r>
-      <w:r>
-        <w:rPr>
-          <w:b/>
-        </w:rPr>
-        <w:t>n</w:t>
+        <w:t xml:space="preserve">On the </w:t>
+      </w:r>
+      <w:r>
+        <w:t>second</w:t>
+      </w:r>
+      <w:r>
+        <w:t xml:space="preserve"> line</w:t>
+      </w:r>
+      <w:r>
+        <w:t>,</w:t>
+      </w:r>
+      <w:r>
+        <w:t xml:space="preserve"> you will </w:t>
+      </w:r>
+      <w:r>
+        <w:rPr>
+          <w:noProof/>
+        </w:rPr>
+        <w:t xml:space="preserve">be given </w:t>
+      </w:r>
+      <w:r>
+        <w:rPr>
+          <w:b/>
+          <w:noProof/>
+        </w:rPr>
+        <w:t>m</w:t>
       </w:r>
       <w:r>
         <w:t xml:space="preserve"> </w:t>
       </w:r>
-      <w:proofErr w:type="gramStart"/>
-      <w:r>
-        <w:t>lines</w:t>
-      </w:r>
-      <w:proofErr w:type="gramEnd"/>
-      <w:r>
-        <w:t xml:space="preserve"> you will be given names and coordinates of the start clusters in the format </w:t>
-      </w:r>
-      <w:r>
-        <w:br/>
-        <w:t>"</w:t>
-      </w:r>
-      <w:r>
-        <w:rPr>
-          <w:b/>
-        </w:rPr>
-        <w:t>{name} {x} {y}</w:t>
-      </w:r>
-      <w:r>
-        <w:t>".</w:t>
+      <w:r>
+        <w:t>-</w:t>
+      </w:r>
+      <w:r>
+        <w:t xml:space="preserve"> </w:t>
+      </w:r>
+      <w:r>
+        <w:rPr>
+          <w:b/>
+        </w:rPr>
+        <w:t>the</w:t>
+      </w:r>
+      <w:r>
+        <w:t xml:space="preserve"> </w:t>
+      </w:r>
+      <w:r>
+        <w:rPr>
+          <w:b/>
+        </w:rPr>
+        <w:t xml:space="preserve">number of </w:t>
+      </w:r>
+      <w:r>
+        <w:rPr>
+          <w:b/>
+        </w:rPr>
+        <w:t>reports to make</w:t>
       </w:r>
     </w:p>
     <w:p>
@@ -2167,7 +2221,55 @@
         </w:numPr>
       </w:pPr>
       <w:r>
-        <w:t xml:space="preserve">On the last line you will be given Commander Shepard's cursor, represented as a circle in the format </w:t>
+        <w:t>On the third line, you will get the gal</w:t>
+      </w:r>
+      <w:r>
+        <w:t xml:space="preserve">axy's </w:t>
+      </w:r>
+      <w:r>
+        <w:t>size</w:t>
+      </w:r>
+      <w:r>
+        <w:t xml:space="preserve"> (single number</w:t>
+      </w:r>
+      <w:r>
+        <w:t xml:space="preserve"> for width and height</w:t>
+      </w:r>
+      <w:r>
+        <w:t>, it will be a square)</w:t>
+      </w:r>
+    </w:p>
+    <w:p>
+      <w:pPr>
+        <w:pStyle w:val="ListParagraph"/>
+        <w:numPr>
+          <w:ilvl w:val="0"/>
+          <w:numId w:val="21"/>
+        </w:numPr>
+      </w:pPr>
+      <w:r>
+        <w:t xml:space="preserve">On the next </w:t>
+      </w:r>
+      <w:r>
+        <w:rPr>
+          <w:b/>
+        </w:rPr>
+        <w:t>n</w:t>
+      </w:r>
+      <w:r>
+        <w:t xml:space="preserve"> lines</w:t>
+      </w:r>
+      <w:r>
+        <w:t>,</w:t>
+      </w:r>
+      <w:r>
+        <w:t xml:space="preserve"> you will be given na</w:t>
+      </w:r>
+      <w:r>
+        <w:t>mes and coordinates of the star</w:t>
+      </w:r>
+      <w:r>
+        <w:t xml:space="preserve"> clusters in the format </w:t>
       </w:r>
       <w:r>
         <w:br/>
@@ -2177,16 +2279,7 @@
         <w:rPr>
           <w:b/>
         </w:rPr>
-        <w:t>report</w:t>
-      </w:r>
-      <w:r>
-        <w:t xml:space="preserve"> </w:t>
-      </w:r>
-      <w:r>
-        <w:rPr>
-          <w:b/>
-        </w:rPr>
-        <w:t>{x} {y} {radius}</w:t>
+        <w:t>{name} {x} {y}</w:t>
       </w:r>
       <w:r>
         <w:t>".</w:t>
@@ -2194,42 +2287,152 @@
     </w:p>
     <w:p>
       <w:pPr>
-        <w:pStyle w:val="Heading3"/>
-        <w:rPr>
-          <w:noProof/>
-        </w:rPr>
-      </w:pPr>
-      <w:r>
-        <w:rPr>
-          <w:noProof/>
-        </w:rPr>
-        <w:t>Output</w:t>
+        <w:pStyle w:val="ListParagraph"/>
+        <w:numPr>
+          <w:ilvl w:val="0"/>
+          <w:numId w:val="21"/>
+        </w:numPr>
+      </w:pPr>
+      <w:r>
+        <w:t xml:space="preserve">On the last </w:t>
+      </w:r>
+      <w:r>
+        <w:rPr>
+          <w:b/>
+        </w:rPr>
+        <w:t>m</w:t>
+      </w:r>
+      <w:r>
+        <w:t xml:space="preserve"> </w:t>
+      </w:r>
+      <w:r>
+        <w:t>line</w:t>
+      </w:r>
+      <w:r>
+        <w:t>s,</w:t>
+      </w:r>
+      <w:r>
+        <w:t xml:space="preserve"> you will be given </w:t>
+      </w:r>
+      <w:r>
+        <w:t>m reports</w:t>
+      </w:r>
+      <w:r>
+        <w:t xml:space="preserve"> </w:t>
+      </w:r>
+      <w:r>
+        <w:br/>
+        <w:t>"</w:t>
+      </w:r>
+      <w:r>
+        <w:rPr>
+          <w:b/>
+        </w:rPr>
+        <w:t>report</w:t>
+      </w:r>
+      <w:r>
+        <w:t xml:space="preserve"> </w:t>
+      </w:r>
+      <w:r>
+        <w:rPr>
+          <w:b/>
+        </w:rPr>
+        <w:t>{x} {y} {</w:t>
+      </w:r>
+      <w:r>
+        <w:rPr>
+          <w:b/>
+        </w:rPr>
+        <w:t>width</w:t>
+      </w:r>
+      <w:r>
+        <w:rPr>
+          <w:b/>
+        </w:rPr>
+        <w:t>}</w:t>
+      </w:r>
+      <w:r>
+        <w:rPr>
+          <w:b/>
+        </w:rPr>
+        <w:t xml:space="preserve"> </w:t>
+      </w:r>
+      <w:r>
+        <w:rPr>
+          <w:b/>
+        </w:rPr>
+        <w:t>{</w:t>
+      </w:r>
+      <w:r>
+        <w:rPr>
+          <w:b/>
+        </w:rPr>
+        <w:t>height</w:t>
+      </w:r>
+      <w:r>
+        <w:rPr>
+          <w:b/>
+        </w:rPr>
+        <w:t>}</w:t>
+      </w:r>
+      <w:r>
+        <w:t>".</w:t>
       </w:r>
     </w:p>
     <w:p>
       <w:r>
+        <w:t>There will be no two points with the same coordinates in the input.</w:t>
+      </w:r>
+      <w:r>
+        <w:t xml:space="preserve"> Points are inside a rectangle if they lie on the sides or are fully inside the rectangle's bounds.</w:t>
+      </w:r>
+      <w:bookmarkStart w:id="0" w:name="_GoBack"/>
+      <w:bookmarkEnd w:id="0"/>
+    </w:p>
+    <w:p>
+      <w:pPr>
+        <w:pStyle w:val="Heading3"/>
         <w:rPr>
           <w:noProof/>
         </w:rPr>
-        <w:t xml:space="preserve">Print all </w:t>
-      </w:r>
+      </w:pPr>
       <w:r>
         <w:rPr>
           <w:noProof/>
         </w:rPr>
-        <w:t>start clusters within the given cursor range</w:t>
-      </w:r>
+        <w:t>Output</w:t>
+      </w:r>
+    </w:p>
+    <w:p>
       <w:r>
         <w:rPr>
           <w:noProof/>
         </w:rPr>
-        <w:t xml:space="preserve"> (order does not matter)</w:t>
+        <w:t>For each range query, p</w:t>
       </w:r>
       <w:r>
         <w:rPr>
           <w:noProof/>
         </w:rPr>
-        <w:t>.</w:t>
+        <w:t xml:space="preserve">rint </w:t>
+      </w:r>
+      <w:r>
+        <w:rPr>
+          <w:noProof/>
+        </w:rPr>
+        <w:t xml:space="preserve">the number of star </w:t>
+      </w:r>
+      <w:r>
+        <w:rPr>
+          <w:noProof/>
+        </w:rPr>
+        <w:t>clusters</w:t>
+      </w:r>
+      <w:r>
+        <w:rPr>
+          <w:noProof/>
+        </w:rPr>
+        <w:t xml:space="preserve"> within the given range.</w:t>
       </w:r>
     </w:p>
     <w:tbl>
@@ -2240,14 +2443,14 @@
         <w:tblLook w:val="04A0" w:firstRow="1" w:lastRow="0" w:firstColumn="1" w:lastColumn="0" w:noHBand="0" w:noVBand="1"/>
       </w:tblPr>
       <w:tblGrid>
-        <w:gridCol w:w="3009"/>
-        <w:gridCol w:w="2115"/>
+        <w:gridCol w:w="3029"/>
+        <w:gridCol w:w="2095"/>
         <w:gridCol w:w="4866"/>
       </w:tblGrid>
       <w:tr>
         <w:tc>
           <w:tcPr>
-            <w:tcW w:w="3060" w:type="dxa"/>
+            <w:tcW w:w="3029" w:type="dxa"/>
             <w:shd w:val="clear" w:color="auto" w:fill="D9D9D9" w:themeFill="background1" w:themeFillShade="D9"/>
           </w:tcPr>
           <w:p>
@@ -2268,7 +2471,7 @@
         </w:tc>
         <w:tc>
           <w:tcPr>
-            <w:tcW w:w="2132" w:type="dxa"/>
+            <w:tcW w:w="2095" w:type="dxa"/>
             <w:shd w:val="clear" w:color="auto" w:fill="D9D9D9" w:themeFill="background1" w:themeFillShade="D9"/>
           </w:tcPr>
           <w:p>
@@ -2289,7 +2492,7 @@
         </w:tc>
         <w:tc>
           <w:tcPr>
-            <w:tcW w:w="4798" w:type="dxa"/>
+            <w:tcW w:w="4866" w:type="dxa"/>
             <w:shd w:val="clear" w:color="auto" w:fill="D9D9D9" w:themeFill="background1" w:themeFillShade="D9"/>
           </w:tcPr>
           <w:p>
@@ -2312,7 +2515,7 @@
       <w:tr>
         <w:tc>
           <w:tcPr>
-            <w:tcW w:w="3060" w:type="dxa"/>
+            <w:tcW w:w="3029" w:type="dxa"/>
           </w:tcPr>
           <w:p>
             <w:pPr>
@@ -2334,6 +2537,42 @@
           </w:p>
           <w:p>
             <w:pPr>
+              <w:spacing w:before="60" w:after="60"/>
+              <w:rPr>
+                <w:rFonts w:ascii="Consolas" w:hAnsi="Consolas" w:cs="Consolas"/>
+                <w:b/>
+                <w:noProof/>
+              </w:rPr>
+            </w:pPr>
+            <w:r>
+              <w:rPr>
+                <w:rFonts w:ascii="Consolas" w:hAnsi="Consolas" w:cs="Consolas"/>
+                <w:b/>
+                <w:noProof/>
+              </w:rPr>
+              <w:t>2</w:t>
+            </w:r>
+          </w:p>
+          <w:p>
+            <w:pPr>
+              <w:spacing w:before="60" w:after="60"/>
+              <w:rPr>
+                <w:rFonts w:ascii="Consolas" w:hAnsi="Consolas" w:cs="Consolas"/>
+                <w:b/>
+                <w:noProof/>
+              </w:rPr>
+            </w:pPr>
+            <w:r>
+              <w:rPr>
+                <w:rFonts w:ascii="Consolas" w:hAnsi="Consolas" w:cs="Consolas"/>
+                <w:b/>
+                <w:noProof/>
+              </w:rPr>
+              <w:t>30</w:t>
+            </w:r>
+          </w:p>
+          <w:p>
+            <w:pPr>
               <w:spacing w:after="60"/>
               <w:rPr>
                 <w:rFonts w:ascii="Consolas" w:hAnsi="Consolas" w:cs="Consolas"/>
@@ -2363,7 +2602,23 @@
                 <w:b/>
                 <w:noProof/>
               </w:rPr>
-              <w:t xml:space="preserve"> 5.5 </w:t>
+              <w:t xml:space="preserve"> </w:t>
+            </w:r>
+            <w:r>
+              <w:rPr>
+                <w:rFonts w:ascii="Consolas" w:hAnsi="Consolas" w:cs="Consolas"/>
+                <w:b/>
+                <w:noProof/>
+              </w:rPr>
+              <w:t>5</w:t>
+            </w:r>
+            <w:r>
+              <w:rPr>
+                <w:rFonts w:ascii="Consolas" w:hAnsi="Consolas" w:cs="Consolas"/>
+                <w:b/>
+                <w:noProof/>
+              </w:rPr>
+              <w:t xml:space="preserve"> </w:t>
             </w:r>
             <w:r>
               <w:rPr>
@@ -2525,7 +2780,15 @@
                 <w:b/>
                 <w:noProof/>
               </w:rPr>
-              <w:t xml:space="preserve"> 12 13.5</w:t>
+              <w:t xml:space="preserve"> 12 </w:t>
+            </w:r>
+            <w:r>
+              <w:rPr>
+                <w:rFonts w:ascii="Consolas" w:hAnsi="Consolas" w:cs="Consolas"/>
+                <w:b/>
+                <w:noProof/>
+              </w:rPr>
+              <w:t>13</w:t>
             </w:r>
           </w:p>
           <w:p>
@@ -2559,7 +2822,7 @@
                 <w:b/>
                 <w:noProof/>
               </w:rPr>
-              <w:t xml:space="preserve"> 15</w:t>
+              <w:t xml:space="preserve"> </w:t>
             </w:r>
             <w:r>
               <w:rPr>
@@ -2567,7 +2830,7 @@
                 <w:b/>
                 <w:noProof/>
               </w:rPr>
-              <w:t>.4</w:t>
+              <w:t>15</w:t>
             </w:r>
             <w:r>
               <w:rPr>
@@ -2593,7 +2856,7 @@
                 <w:b/>
                 <w:noProof/>
               </w:rPr>
-              <w:t>report 6.3 16.5</w:t>
+              <w:t xml:space="preserve">report </w:t>
             </w:r>
             <w:r>
               <w:rPr>
@@ -2601,17 +2864,66 @@
                 <w:b/>
                 <w:noProof/>
               </w:rPr>
-              <w:t xml:space="preserve"> 2</w:t>
+              <w:t>5</w:t>
+            </w:r>
+            <w:r>
+              <w:rPr>
+                <w:rFonts w:ascii="Consolas" w:hAnsi="Consolas" w:cs="Consolas"/>
+                <w:b/>
+                <w:noProof/>
+              </w:rPr>
+              <w:t xml:space="preserve"> </w:t>
+            </w:r>
+            <w:r>
+              <w:rPr>
+                <w:rFonts w:ascii="Consolas" w:hAnsi="Consolas" w:cs="Consolas"/>
+                <w:b/>
+                <w:noProof/>
+              </w:rPr>
+              <w:t>14</w:t>
+            </w:r>
+            <w:r>
+              <w:rPr>
+                <w:rFonts w:ascii="Consolas" w:hAnsi="Consolas" w:cs="Consolas"/>
+                <w:b/>
+                <w:noProof/>
+              </w:rPr>
+              <w:t xml:space="preserve"> </w:t>
+            </w:r>
+            <w:r>
+              <w:rPr>
+                <w:rFonts w:ascii="Consolas" w:hAnsi="Consolas" w:cs="Consolas"/>
+                <w:b/>
+                <w:noProof/>
+              </w:rPr>
+              <w:t>4 4</w:t>
+            </w:r>
+          </w:p>
+          <w:p>
+            <w:pPr>
+              <w:spacing w:after="60"/>
+              <w:rPr>
+                <w:rFonts w:ascii="Consolas" w:hAnsi="Consolas" w:cs="Consolas"/>
+                <w:b/>
+                <w:noProof/>
+              </w:rPr>
+            </w:pPr>
+            <w:r>
+              <w:rPr>
+                <w:rFonts w:ascii="Consolas" w:hAnsi="Consolas" w:cs="Consolas"/>
+                <w:b/>
+                <w:noProof/>
+              </w:rPr>
+              <w:t>report 3 3 4 4</w:t>
             </w:r>
           </w:p>
         </w:tc>
         <w:tc>
           <w:tcPr>
-            <w:tcW w:w="2132" w:type="dxa"/>
+            <w:tcW w:w="2095" w:type="dxa"/>
           </w:tcPr>
           <w:p>
             <w:pPr>
-              <w:spacing w:before="60" w:after="60"/>
               <w:rPr>
                 <w:rFonts w:ascii="Consolas" w:hAnsi="Consolas" w:cs="Consolas"/>
                 <w:b/>
@@ -2624,15 +2936,7 @@
                 <w:b/>
                 <w:noProof/>
               </w:rPr>
-              <w:t>Local_</w:t>
-            </w:r>
-            <w:r>
-              <w:rPr>
-                <w:rFonts w:ascii="Consolas" w:hAnsi="Consolas" w:cs="Consolas"/>
-                <w:b/>
-                <w:noProof/>
-              </w:rPr>
-              <w:t>Cluster</w:t>
+              <w:t>2</w:t>
             </w:r>
           </w:p>
           <w:p>
@@ -2649,21 +2953,13 @@
                 <w:b/>
                 <w:noProof/>
               </w:rPr>
-              <w:t>Krogan_</w:t>
-            </w:r>
-            <w:r>
-              <w:rPr>
-                <w:rFonts w:ascii="Consolas" w:hAnsi="Consolas" w:cs="Consolas"/>
-                <w:b/>
-                <w:noProof/>
-              </w:rPr>
-              <w:t>DMZ</w:t>
+              <w:t>1</w:t>
             </w:r>
           </w:p>
         </w:tc>
         <w:tc>
           <w:tcPr>
-            <w:tcW w:w="4798" w:type="dxa"/>
+            <w:tcW w:w="4866" w:type="dxa"/>
           </w:tcPr>
           <w:p>
             <w:pPr>
@@ -2676,13 +2972,15 @@
             </w:pPr>
             <w:r>
               <w:rPr>
+                <w:rFonts w:ascii="Consolas" w:hAnsi="Consolas" w:cs="Consolas"/>
+                <w:b/>
                 <w:noProof/>
               </w:rPr>
               <w:drawing>
-                <wp:inline distT="0" distB="0" distL="0" distR="0" wp14:anchorId="6D8DED63" wp14:editId="05E453F9">
-                  <wp:extent cx="2946400" cy="2383771"/>
-                  <wp:effectExtent l="0" t="0" r="6350" b="0"/>
-                  <wp:docPr id="27" name="Picture 27"/>
+                <wp:inline distT="0" distB="0" distL="0" distR="0" wp14:anchorId="41DDAF06" wp14:editId="50D796FC">
+                  <wp:extent cx="2814560" cy="2817177"/>
+                  <wp:effectExtent l="0" t="0" r="5080" b="2540"/>
+                  <wp:docPr id="49" name="Picture 49"/>
                   <wp:cNvGraphicFramePr>
                     <a:graphicFrameLocks xmlns:a="http://schemas.openxmlformats.org/drawingml/2006/main" noChangeAspect="1"/>
                   </wp:cNvGraphicFramePr>
@@ -2690,10 +2988,12 @@
                     <a:graphicData uri="http://schemas.openxmlformats.org/drawingml/2006/picture">
                       <pic:pic xmlns:pic="http://schemas.openxmlformats.org/drawingml/2006/picture">
                         <pic:nvPicPr>
-                          <pic:cNvPr id="1" name=""/>
-                          <pic:cNvPicPr/>
+                          <pic:cNvPr id="0" name="Picture 3"/>
+                          <pic:cNvPicPr>
+                            <a:picLocks noChangeAspect="1" noChangeArrowheads="1"/>
+                          </pic:cNvPicPr>
                         </pic:nvPicPr>
-                        <pic:blipFill rotWithShape="1">
+                        <pic:blipFill>
                           <a:blip r:embed="rId16">
                             <a:extLst>
                               <a:ext uri="{28A0092B-C50C-407E-A947-70E740481C1C}">
@@ -2702,24 +3002,19 @@
                             </a:extLst>
                           </a:blip>
                           <a:srcRect/>
-                          <a:stretch/>
+                          <a:stretch>
+                            <a:fillRect/>
+                          </a:stretch>
                         </pic:blipFill>
                         <pic:spPr bwMode="auto">
                           <a:xfrm>
                             <a:off x="0" y="0"/>
-                            <a:ext cx="2951448" cy="2387855"/>
+                            <a:ext cx="2819539" cy="2822161"/>
                           </a:xfrm>
                           <a:prstGeom prst="rect">
                             <a:avLst/>
                           </a:prstGeom>
-                          <a:ln>
-                            <a:noFill/>
-                          </a:ln>
-                          <a:extLst>
-                            <a:ext uri="{53640926-AAD7-44D8-BBD7-CCE9431645EC}">
-                              <a14:shadowObscured xmlns:a14="http://schemas.microsoft.com/office/drawing/2010/main"/>
-                            </a:ext>
-                          </a:extLst>
+                          <a:noFill/>
                         </pic:spPr>
                       </pic:pic>
                     </a:graphicData>
@@ -2891,15 +3186,6 @@
       <w:r>
         <w:t xml:space="preserve"> to insert the points in a balanced way.</w:t>
       </w:r>
-    </w:p>
-    <w:p>
-      <w:pPr>
-        <w:pStyle w:val="Heading2"/>
-        <w:numPr>
-          <w:ilvl w:val="0"/>
-          <w:numId w:val="0"/>
-        </w:numPr>
-      </w:pPr>
     </w:p>
     <w:p/>
     <w:sectPr>
@@ -3156,7 +3442,7 @@
                               <w:sz w:val="18"/>
                               <w:szCs w:val="18"/>
                             </w:rPr>
-                            <w:t>2</w:t>
+                            <w:t>3</w:t>
                           </w:r>
                           <w:r>
                             <w:rPr>
@@ -3231,11 +3517,7 @@
         </mc:Choice>
         <mc:Fallback>
           <w:pict>
-            <v:shapetype w14:anchorId="449102A1" id="_x0000_t202" coordsize="21600,21600" o:spt="202" path="m,l,21600r21600,l21600,xe">
-              <v:stroke joinstyle="miter"/>
-              <v:path gradientshapeok="t" o:connecttype="rect"/>
-            </v:shapetype>
-            <v:shape id="Text Box 3" o:spid="_x0000_s1027" type="#_x0000_t202" style="position:absolute;margin-left:446.5pt;margin-top:33.55pt;width:70.9pt;height:15.95pt;z-index:251663360;visibility:visible;mso-wrap-style:square;mso-width-percent:0;mso-height-percent:0;mso-wrap-distance-left:9pt;mso-wrap-distance-top:0;mso-wrap-distance-right:9pt;mso-wrap-distance-bottom:0;mso-position-horizontal:absolute;mso-position-horizontal-relative:text;mso-position-vertical:absolute;mso-position-vertical-relative:text;mso-width-percent:0;mso-height-percent:0;mso-width-relative:margin;mso-height-relative:margin;v-text-anchor:middle" o:gfxdata="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" filled="f" stroked="f" strokeweight=".5pt">
+            <v:shape w14:anchorId="449102A1" id="Text Box 3" o:spid="_x0000_s1027" type="#_x0000_t202" style="position:absolute;margin-left:446.5pt;margin-top:33.55pt;width:70.9pt;height:15.95pt;z-index:251663360;visibility:visible;mso-wrap-style:square;mso-width-percent:0;mso-height-percent:0;mso-wrap-distance-left:9pt;mso-wrap-distance-top:0;mso-wrap-distance-right:9pt;mso-wrap-distance-bottom:0;mso-position-horizontal:absolute;mso-position-horizontal-relative:text;mso-position-vertical:absolute;mso-position-vertical-relative:text;mso-width-percent:0;mso-height-percent:0;mso-width-relative:margin;mso-height-relative:margin;v-text-anchor:middle" o:gfxdata="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" filled="f" stroked="f" strokeweight=".5pt">
               <v:textbox inset="0,0,0,0">
                 <w:txbxContent>
                   <w:p>
@@ -3281,7 +3563,7 @@
                         <w:sz w:val="18"/>
                         <w:szCs w:val="18"/>
                       </w:rPr>
-                      <w:t>2</w:t>
+                      <w:t>3</w:t>
                     </w:r>
                     <w:r>
                       <w:rPr>
@@ -4075,7 +4357,7 @@
                           <wp:extent cx="200025" cy="200025"/>
                           <wp:effectExtent l="0" t="0" r="9525" b="9525"/>
                           <wp:docPr id="10" name="Picture 10" title="Software University">
-                            <a:hlinkClick xmlns:a="http://schemas.openxmlformats.org/drawingml/2006/main" r:id="rId24"/>
+                            <a:hlinkClick xmlns:a="http://schemas.openxmlformats.org/drawingml/2006/main" r:id="rId3"/>
                           </wp:docPr>
                           <wp:cNvGraphicFramePr/>
                           <a:graphic xmlns:a="http://schemas.openxmlformats.org/drawingml/2006/main">
@@ -4083,12 +4365,12 @@
                               <pic:pic xmlns:pic="http://schemas.openxmlformats.org/drawingml/2006/picture">
                                 <pic:nvPicPr>
                                   <pic:cNvPr id="93" name="Picture 3" title="Software University">
-                                    <a:hlinkClick r:id="rId24"/>
+                                    <a:hlinkClick r:id="rId3"/>
                                   </pic:cNvPr>
                                   <pic:cNvPicPr/>
                                 </pic:nvPicPr>
                                 <pic:blipFill>
-                                  <a:blip r:embed="rId25"/>
+                                  <a:blip r:embed="rId4"/>
                                   <a:stretch>
                                     <a:fillRect/>
                                   </a:stretch>
@@ -4126,7 +4408,7 @@
                           <wp:extent cx="200025" cy="200025"/>
                           <wp:effectExtent l="0" t="0" r="9525" b="9525"/>
                           <wp:docPr id="11" name="Picture 11" title="Software University Foundation">
-                            <a:hlinkClick xmlns:a="http://schemas.openxmlformats.org/drawingml/2006/main" r:id="rId26"/>
+                            <a:hlinkClick xmlns:a="http://schemas.openxmlformats.org/drawingml/2006/main" r:id="rId22"/>
                           </wp:docPr>
                           <wp:cNvGraphicFramePr/>
                           <a:graphic xmlns:a="http://schemas.openxmlformats.org/drawingml/2006/main">
@@ -4134,12 +4416,12 @@
                               <pic:pic xmlns:pic="http://schemas.openxmlformats.org/drawingml/2006/picture">
                                 <pic:nvPicPr>
                                   <pic:cNvPr id="94" name="Picture 4" title="Software University Foundation">
-                                    <a:hlinkClick r:id="rId26"/>
+                                    <a:hlinkClick r:id="rId22"/>
                                   </pic:cNvPr>
                                   <pic:cNvPicPr/>
                                 </pic:nvPicPr>
                                 <pic:blipFill>
-                                  <a:blip r:embed="rId27"/>
+                                  <a:blip r:embed="rId5"/>
                                   <a:stretch>
                                     <a:fillRect/>
                                   </a:stretch>
@@ -4177,7 +4459,7 @@
                           <wp:extent cx="200025" cy="200025"/>
                           <wp:effectExtent l="0" t="0" r="9525" b="9525"/>
                           <wp:docPr id="15" name="Picture 15" title="Software University @ Facebook">
-                            <a:hlinkClick xmlns:a="http://schemas.openxmlformats.org/drawingml/2006/main" r:id="rId28"/>
+                            <a:hlinkClick xmlns:a="http://schemas.openxmlformats.org/drawingml/2006/main" r:id="rId6"/>
                           </wp:docPr>
                           <wp:cNvGraphicFramePr/>
                           <a:graphic xmlns:a="http://schemas.openxmlformats.org/drawingml/2006/main">
@@ -4185,12 +4467,12 @@
                               <pic:pic xmlns:pic="http://schemas.openxmlformats.org/drawingml/2006/picture">
                                 <pic:nvPicPr>
                                   <pic:cNvPr id="95" name="Picture 11" title="Software University @ Facebook">
-                                    <a:hlinkClick r:id="rId28"/>
+                                    <a:hlinkClick r:id="rId6"/>
                                   </pic:cNvPr>
                                   <pic:cNvPicPr/>
                                 </pic:nvPicPr>
                                 <pic:blipFill>
-                                  <a:blip r:embed="rId29"/>
+                                  <a:blip r:embed="rId7"/>
                                   <a:stretch>
                                     <a:fillRect/>
                                   </a:stretch>
@@ -4228,7 +4510,7 @@
                           <wp:extent cx="200025" cy="200025"/>
                           <wp:effectExtent l="0" t="0" r="9525" b="9525"/>
                           <wp:docPr id="16" name="Picture 16" title="Software University @ Twitter">
-                            <a:hlinkClick xmlns:a="http://schemas.openxmlformats.org/drawingml/2006/main" r:id="rId30"/>
+                            <a:hlinkClick xmlns:a="http://schemas.openxmlformats.org/drawingml/2006/main" r:id="rId8"/>
                           </wp:docPr>
                           <wp:cNvGraphicFramePr/>
                           <a:graphic xmlns:a="http://schemas.openxmlformats.org/drawingml/2006/main">
@@ -4236,12 +4518,12 @@
                               <pic:pic xmlns:pic="http://schemas.openxmlformats.org/drawingml/2006/picture">
                                 <pic:nvPicPr>
                                   <pic:cNvPr id="96" name="Picture 16" title="Software University @ Twitter">
-                                    <a:hlinkClick r:id="rId30"/>
+                                    <a:hlinkClick r:id="rId8"/>
                                   </pic:cNvPr>
                                   <pic:cNvPicPr/>
                                 </pic:nvPicPr>
                                 <pic:blipFill>
-                                  <a:blip r:embed="rId31"/>
+                                  <a:blip r:embed="rId9"/>
                                   <a:stretch>
                                     <a:fillRect/>
                                   </a:stretch>
@@ -4279,7 +4561,7 @@
                           <wp:extent cx="200025" cy="200025"/>
                           <wp:effectExtent l="0" t="0" r="9525" b="9525"/>
                           <wp:docPr id="18" name="Picture 18" title="Software University @ YouTube">
-                            <a:hlinkClick xmlns:a="http://schemas.openxmlformats.org/drawingml/2006/main" r:id="rId32"/>
+                            <a:hlinkClick xmlns:a="http://schemas.openxmlformats.org/drawingml/2006/main" r:id="rId10"/>
                           </wp:docPr>
                           <wp:cNvGraphicFramePr/>
                           <a:graphic xmlns:a="http://schemas.openxmlformats.org/drawingml/2006/main">
@@ -4287,12 +4569,12 @@
                               <pic:pic xmlns:pic="http://schemas.openxmlformats.org/drawingml/2006/picture">
                                 <pic:nvPicPr>
                                   <pic:cNvPr id="97" name="Picture 23" title="Software University @ YouTube">
-                                    <a:hlinkClick r:id="rId32"/>
+                                    <a:hlinkClick r:id="rId10"/>
                                   </pic:cNvPr>
                                   <pic:cNvPicPr/>
                                 </pic:nvPicPr>
                                 <pic:blipFill>
-                                  <a:blip r:embed="rId33"/>
+                                  <a:blip r:embed="rId11"/>
                                   <a:stretch>
                                     <a:fillRect/>
                                   </a:stretch>
@@ -4330,7 +4612,7 @@
                           <wp:extent cx="200025" cy="200025"/>
                           <wp:effectExtent l="0" t="0" r="9525" b="9525"/>
                           <wp:docPr id="19" name="Picture 19" title="Software University @ Google+">
-                            <a:hlinkClick xmlns:a="http://schemas.openxmlformats.org/drawingml/2006/main" r:id="rId34"/>
+                            <a:hlinkClick xmlns:a="http://schemas.openxmlformats.org/drawingml/2006/main" r:id="rId12"/>
                           </wp:docPr>
                           <wp:cNvGraphicFramePr/>
                           <a:graphic xmlns:a="http://schemas.openxmlformats.org/drawingml/2006/main">
@@ -4338,12 +4620,12 @@
                               <pic:pic xmlns:pic="http://schemas.openxmlformats.org/drawingml/2006/picture">
                                 <pic:nvPicPr>
                                   <pic:cNvPr id="98" name="Picture 25" title="Software University @ Google+">
-                                    <a:hlinkClick r:id="rId34"/>
+                                    <a:hlinkClick r:id="rId12"/>
                                   </pic:cNvPr>
                                   <pic:cNvPicPr/>
                                 </pic:nvPicPr>
                                 <pic:blipFill>
-                                  <a:blip r:embed="rId35"/>
+                                  <a:blip r:embed="rId13"/>
                                   <a:stretch>
                                     <a:fillRect/>
                                   </a:stretch>
@@ -4381,7 +4663,7 @@
                           <wp:extent cx="200025" cy="200025"/>
                           <wp:effectExtent l="0" t="0" r="9525" b="9525"/>
                           <wp:docPr id="20" name="Picture 20" title="Software University @ LinkedIn">
-                            <a:hlinkClick xmlns:a="http://schemas.openxmlformats.org/drawingml/2006/main" r:id="rId36"/>
+                            <a:hlinkClick xmlns:a="http://schemas.openxmlformats.org/drawingml/2006/main" r:id="rId14"/>
                           </wp:docPr>
                           <wp:cNvGraphicFramePr/>
                           <a:graphic xmlns:a="http://schemas.openxmlformats.org/drawingml/2006/main">
@@ -4389,12 +4671,12 @@
                               <pic:pic xmlns:pic="http://schemas.openxmlformats.org/drawingml/2006/picture">
                                 <pic:nvPicPr>
                                   <pic:cNvPr id="99" name="Picture 27" title="Software University @ LinkedIn">
-                                    <a:hlinkClick r:id="rId36"/>
+                                    <a:hlinkClick r:id="rId14"/>
                                   </pic:cNvPr>
                                   <pic:cNvPicPr/>
                                 </pic:nvPicPr>
                                 <pic:blipFill>
-                                  <a:blip r:embed="rId37"/>
+                                  <a:blip r:embed="rId15"/>
                                   <a:stretch>
                                     <a:fillRect/>
                                   </a:stretch>
@@ -4432,7 +4714,7 @@
                           <wp:extent cx="200025" cy="200025"/>
                           <wp:effectExtent l="0" t="0" r="9525" b="9525"/>
                           <wp:docPr id="21" name="Picture 21" title="Software University @ SlideShare">
-                            <a:hlinkClick xmlns:a="http://schemas.openxmlformats.org/drawingml/2006/main" r:id="rId38"/>
+                            <a:hlinkClick xmlns:a="http://schemas.openxmlformats.org/drawingml/2006/main" r:id="rId16"/>
                           </wp:docPr>
                           <wp:cNvGraphicFramePr/>
                           <a:graphic xmlns:a="http://schemas.openxmlformats.org/drawingml/2006/main">
@@ -4440,12 +4722,12 @@
                               <pic:pic xmlns:pic="http://schemas.openxmlformats.org/drawingml/2006/picture">
                                 <pic:nvPicPr>
                                   <pic:cNvPr id="101" name="Picture 99" title="Software University @ SlideShare">
-                                    <a:hlinkClick r:id="rId38"/>
+                                    <a:hlinkClick r:id="rId16"/>
                                   </pic:cNvPr>
                                   <pic:cNvPicPr/>
                                 </pic:nvPicPr>
                                 <pic:blipFill>
-                                  <a:blip r:embed="rId39"/>
+                                  <a:blip r:embed="rId17"/>
                                   <a:stretch>
                                     <a:fillRect/>
                                   </a:stretch>
@@ -4483,7 +4765,7 @@
                           <wp:extent cx="200025" cy="200025"/>
                           <wp:effectExtent l="0" t="0" r="9525" b="9525"/>
                           <wp:docPr id="22" name="Picture 22" title="Software University @ GitHub">
-                            <a:hlinkClick xmlns:a="http://schemas.openxmlformats.org/drawingml/2006/main" r:id="rId40"/>
+                            <a:hlinkClick xmlns:a="http://schemas.openxmlformats.org/drawingml/2006/main" r:id="rId18"/>
                           </wp:docPr>
                           <wp:cNvGraphicFramePr/>
                           <a:graphic xmlns:a="http://schemas.openxmlformats.org/drawingml/2006/main">
@@ -4491,12 +4773,12 @@
                               <pic:pic xmlns:pic="http://schemas.openxmlformats.org/drawingml/2006/picture">
                                 <pic:nvPicPr>
                                   <pic:cNvPr id="102" name="Picture 35" title="Software University @ GitHub">
-                                    <a:hlinkClick r:id="rId40"/>
+                                    <a:hlinkClick r:id="rId18"/>
                                   </pic:cNvPr>
                                   <pic:cNvPicPr/>
                                 </pic:nvPicPr>
                                 <pic:blipFill>
-                                  <a:blip r:embed="rId41"/>
+                                  <a:blip r:embed="rId19"/>
                                   <a:stretch>
                                     <a:fillRect/>
                                   </a:stretch>
@@ -4534,7 +4816,7 @@
                           <wp:extent cx="200025" cy="200025"/>
                           <wp:effectExtent l="0" t="0" r="9525" b="9525"/>
                           <wp:docPr id="23" name="Picture 23" title="Software University: Email Us">
-                            <a:hlinkClick xmlns:a="http://schemas.openxmlformats.org/drawingml/2006/main" r:id="rId42"/>
+                            <a:hlinkClick xmlns:a="http://schemas.openxmlformats.org/drawingml/2006/main" r:id="rId20"/>
                           </wp:docPr>
                           <wp:cNvGraphicFramePr/>
                           <a:graphic xmlns:a="http://schemas.openxmlformats.org/drawingml/2006/main">
@@ -4542,12 +4824,12 @@
                               <pic:pic xmlns:pic="http://schemas.openxmlformats.org/drawingml/2006/picture">
                                 <pic:nvPicPr>
                                   <pic:cNvPr id="103" name="Picture 85" title="Software University: Email Us">
-                                    <a:hlinkClick r:id="rId42"/>
+                                    <a:hlinkClick r:id="rId20"/>
                                   </pic:cNvPr>
                                   <pic:cNvPicPr/>
                                 </pic:nvPicPr>
                                 <pic:blipFill>
-                                  <a:blip r:embed="rId43"/>
+                                  <a:blip r:embed="rId21"/>
                                   <a:stretch>
                                     <a:fillRect/>
                                   </a:stretch>
@@ -4711,7 +4993,7 @@
                                 <wp:extent cx="1360800" cy="439200"/>
                                 <wp:effectExtent l="0" t="0" r="0" b="0"/>
                                 <wp:docPr id="24" name="Picture 24" title="Software University Foundation - logo">
-                                  <a:hlinkClick xmlns:a="http://schemas.openxmlformats.org/drawingml/2006/main" r:id="rId26"/>
+                                  <a:hlinkClick xmlns:a="http://schemas.openxmlformats.org/drawingml/2006/main" r:id="rId1"/>
                                 </wp:docPr>
                                 <wp:cNvGraphicFramePr>
                                   <a:graphicFrameLocks xmlns:a="http://schemas.openxmlformats.org/drawingml/2006/main"/>
@@ -4721,12 +5003,12 @@
                                     <pic:pic xmlns:pic="http://schemas.openxmlformats.org/drawingml/2006/picture">
                                       <pic:nvPicPr>
                                         <pic:cNvPr id="1" name="Picture 1" title="Software University Foundation - logo">
-                                          <a:hlinkClick r:id="rId44"/>
+                                          <a:hlinkClick r:id="rId24"/>
                                         </pic:cNvPr>
                                         <pic:cNvPicPr/>
                                       </pic:nvPicPr>
                                       <pic:blipFill>
-                                        <a:blip r:embed="rId45">
+                                        <a:blip r:embed="rId25">
                                           <a:extLst>
                                             <a:ext uri="{28A0092B-C50C-407E-A947-70E740481C1C}">
                                               <a14:useLocalDpi xmlns:a14="http://schemas.microsoft.com/office/drawing/2010/main" val="0"/>
@@ -4795,7 +5077,7 @@
                           <wp:extent cx="1360800" cy="439200"/>
                           <wp:effectExtent l="0" t="0" r="0" b="0"/>
                           <wp:docPr id="24" name="Picture 24" title="Software University Foundation - logo">
-                            <a:hlinkClick xmlns:a="http://schemas.openxmlformats.org/drawingml/2006/main" r:id="rId22"/>
+                            <a:hlinkClick xmlns:a="http://schemas.openxmlformats.org/drawingml/2006/main" r:id="rId1"/>
                           </wp:docPr>
                           <wp:cNvGraphicFramePr>
                             <a:graphicFrameLocks xmlns:a="http://schemas.openxmlformats.org/drawingml/2006/main"/>
@@ -4805,12 +5087,12 @@
                               <pic:pic xmlns:pic="http://schemas.openxmlformats.org/drawingml/2006/picture">
                                 <pic:nvPicPr>
                                   <pic:cNvPr id="1" name="Picture 1" title="Software University Foundation - logo">
-                                    <a:hlinkClick r:id="rId46"/>
+                                    <a:hlinkClick r:id="rId24"/>
                                   </pic:cNvPr>
                                   <pic:cNvPicPr/>
                                 </pic:nvPicPr>
                                 <pic:blipFill>
-                                  <a:blip r:embed="rId47">
+                                  <a:blip r:embed="rId25">
                                     <a:extLst>
                                       <a:ext uri="{28A0092B-C50C-407E-A947-70E740481C1C}">
                                         <a14:useLocalDpi xmlns:a14="http://schemas.microsoft.com/office/drawing/2010/main" val="0"/>
@@ -5893,7 +6175,7 @@
       <w:lvlText w:val="Problem %1."/>
       <w:lvlJc w:val="left"/>
       <w:pPr>
-        <w:ind w:left="2911" w:hanging="360"/>
+        <w:ind w:left="360" w:hanging="360"/>
       </w:pPr>
       <w:rPr>
         <w:rFonts w:hint="default"/>
@@ -8518,7 +8800,7 @@
 </file>
 
 <file path=customXml/itemProps1.xml><?xml version="1.0" encoding="utf-8"?>
-<ds:datastoreItem xmlns:ds="http://schemas.openxmlformats.org/officeDocument/2006/customXml" ds:itemID="{934C0186-F0EB-4200-B6AA-D727457B7140}">
+<ds:datastoreItem xmlns:ds="http://schemas.openxmlformats.org/officeDocument/2006/customXml" ds:itemID="{AE29BB65-E872-4927-9B7D-CD66E91F74D3}">
   <ds:schemaRefs>
     <ds:schemaRef ds:uri="http://schemas.openxmlformats.org/officeDocument/2006/bibliography"/>
   </ds:schemaRefs>

</xml_diff>